<commit_message>
Atualização acordos do time
</commit_message>
<xml_diff>
--- a/Acordos do time scrum.docx
+++ b/Acordos do time scrum.docx
@@ -193,21 +193,10 @@
             <w:pPr>
               <w:textAlignment w:val="baseline"/>
               <w:rPr>
-                <w:rFonts w:ascii="Calibri" w:eastAsia="Times New Roman" w:hAnsi="Calibri" w:cs="Calibri"/>
-                <w:sz w:val="22"/>
-                <w:szCs w:val="22"/>
+                <w:rFonts w:ascii="Times New Roman" w:eastAsia="Times New Roman" w:hAnsi="Times New Roman" w:cs="Times New Roman"/>
                 <w:lang w:eastAsia="pt-BR"/>
               </w:rPr>
             </w:pPr>
-            <w:r>
-              <w:rPr>
-                <w:rFonts w:ascii="Calibri" w:eastAsia="Times New Roman" w:hAnsi="Calibri" w:cs="Calibri"/>
-                <w:sz w:val="22"/>
-                <w:szCs w:val="22"/>
-                <w:lang w:eastAsia="pt-BR"/>
-              </w:rPr>
-              <w:t> </w:t>
-            </w:r>
             <w:r>
               <w:rPr>
                 <w:rFonts w:ascii="Calibri" w:eastAsia="Times New Roman" w:hAnsi="Calibri" w:cs="Calibri"/>
@@ -235,7 +224,7 @@
                 <w:szCs w:val="22"/>
                 <w:lang w:eastAsia="pt-BR"/>
               </w:rPr>
-              <w:t xml:space="preserve"> Sousa</w:t>
+              <w:t xml:space="preserve"> Santos</w:t>
             </w:r>
           </w:p>
         </w:tc>
@@ -301,15 +290,19 @@
               <w:textAlignment w:val="baseline"/>
               <w:rPr>
                 <w:rFonts w:ascii="Calibri" w:eastAsia="Times New Roman" w:hAnsi="Calibri" w:cs="Calibri"/>
+                <w:sz w:val="22"/>
+                <w:szCs w:val="22"/>
                 <w:lang w:eastAsia="pt-BR"/>
               </w:rPr>
             </w:pPr>
             <w:r>
               <w:rPr>
                 <w:rFonts w:ascii="Calibri" w:eastAsia="Times New Roman" w:hAnsi="Calibri" w:cs="Calibri"/>
-                <w:lang w:eastAsia="pt-BR"/>
-              </w:rPr>
-              <w:t>Enrique Carvalho</w:t>
+                <w:sz w:val="22"/>
+                <w:szCs w:val="22"/>
+                <w:lang w:eastAsia="pt-BR"/>
+              </w:rPr>
+              <w:t>Mariana Nunes</w:t>
             </w:r>
           </w:p>
         </w:tc>
@@ -374,16 +367,27 @@
             <w:pPr>
               <w:textAlignment w:val="baseline"/>
               <w:rPr>
-                <w:rFonts w:eastAsia="Times New Roman" w:cstheme="minorHAnsi"/>
+                <w:rFonts w:ascii="Times New Roman" w:eastAsia="Times New Roman" w:hAnsi="Times New Roman" w:cs="Times New Roman"/>
                 <w:lang w:eastAsia="pt-BR"/>
               </w:rPr>
             </w:pPr>
             <w:r>
               <w:rPr>
-                <w:rFonts w:eastAsia="Times New Roman" w:cstheme="minorHAnsi"/>
-                <w:lang w:eastAsia="pt-BR"/>
-              </w:rPr>
-              <w:t>Mariana Nunes</w:t>
+                <w:rFonts w:ascii="Calibri" w:eastAsia="Times New Roman" w:hAnsi="Calibri" w:cs="Calibri"/>
+                <w:sz w:val="22"/>
+                <w:szCs w:val="22"/>
+                <w:lang w:eastAsia="pt-BR"/>
+              </w:rPr>
+              <w:t> </w:t>
+            </w:r>
+            <w:r>
+              <w:rPr>
+                <w:rFonts w:ascii="Calibri" w:eastAsia="Times New Roman" w:hAnsi="Calibri" w:cs="Calibri"/>
+                <w:sz w:val="22"/>
+                <w:szCs w:val="22"/>
+                <w:lang w:eastAsia="pt-BR"/>
+              </w:rPr>
+              <w:t>Enrique Carvalho</w:t>
             </w:r>
           </w:p>
         </w:tc>
@@ -448,14 +452,16 @@
             <w:pPr>
               <w:textAlignment w:val="baseline"/>
               <w:rPr>
-                <w:rFonts w:eastAsia="Times New Roman" w:cstheme="minorHAnsi"/>
+                <w:rFonts w:ascii="Times New Roman" w:eastAsia="Times New Roman" w:hAnsi="Times New Roman" w:cs="Times New Roman"/>
                 <w:lang w:eastAsia="pt-BR"/>
               </w:rPr>
             </w:pPr>
             <w:proofErr w:type="spellStart"/>
             <w:r>
               <w:rPr>
-                <w:rFonts w:eastAsia="Times New Roman" w:cstheme="minorHAnsi"/>
+                <w:rFonts w:ascii="Calibri" w:eastAsia="Times New Roman" w:hAnsi="Calibri" w:cs="Calibri"/>
+                <w:sz w:val="22"/>
+                <w:szCs w:val="22"/>
                 <w:lang w:eastAsia="pt-BR"/>
               </w:rPr>
               <w:t>Jhenifer</w:t>
@@ -463,7 +469,9 @@
             <w:proofErr w:type="spellEnd"/>
             <w:r>
               <w:rPr>
-                <w:rFonts w:eastAsia="Times New Roman" w:cstheme="minorHAnsi"/>
+                <w:rFonts w:ascii="Calibri" w:eastAsia="Times New Roman" w:hAnsi="Calibri" w:cs="Calibri"/>
+                <w:sz w:val="22"/>
+                <w:szCs w:val="22"/>
                 <w:lang w:eastAsia="pt-BR"/>
               </w:rPr>
               <w:t xml:space="preserve"> Rodrigues</w:t>
@@ -522,50 +530,212 @@
       <w:r>
         <w:rPr>
           <w:rFonts w:ascii="Calibri" w:eastAsia="Times New Roman" w:hAnsi="Calibri" w:cs="Calibri"/>
-          <w:i/>
-          <w:iCs/>
-          <w:sz w:val="22"/>
-          <w:szCs w:val="22"/>
-          <w:lang w:eastAsia="pt-BR"/>
-        </w:rPr>
-        <w:t>*A equipe deve ter apenas um </w:t>
+          <w:sz w:val="22"/>
+          <w:szCs w:val="22"/>
+          <w:lang w:eastAsia="pt-BR"/>
+        </w:rPr>
+        <w:t> </w:t>
+      </w:r>
+    </w:p>
+    <w:p>
+      <w:pPr>
+        <w:pStyle w:val="Heading2"/>
+        <w:rPr>
+          <w:rFonts w:ascii="Segoe UI" w:eastAsia="Times New Roman" w:hAnsi="Segoe UI" w:cs="Segoe UI"/>
+          <w:sz w:val="18"/>
+          <w:szCs w:val="18"/>
+          <w:lang w:eastAsia="pt-BR"/>
+        </w:rPr>
+      </w:pPr>
+      <w:r>
+        <w:rPr>
+          <w:rFonts w:eastAsia="Times New Roman"/>
+          <w:lang w:eastAsia="pt-BR"/>
+        </w:rPr>
+        <w:t>Política de equipe </w:t>
+      </w:r>
+    </w:p>
+    <w:p>
+      <w:pPr>
+        <w:ind w:left="708"/>
+        <w:textAlignment w:val="baseline"/>
+        <w:rPr>
+          <w:rFonts w:ascii="Segoe UI" w:eastAsia="Times New Roman" w:hAnsi="Segoe UI" w:cs="Segoe UI"/>
+          <w:sz w:val="18"/>
+          <w:szCs w:val="18"/>
+          <w:lang w:eastAsia="pt-BR"/>
+        </w:rPr>
+      </w:pPr>
+      <w:r>
+        <w:rPr>
+          <w:rFonts w:ascii="Calibri" w:eastAsia="Times New Roman" w:hAnsi="Calibri" w:cs="Calibri"/>
+          <w:sz w:val="22"/>
+          <w:szCs w:val="22"/>
+          <w:lang w:eastAsia="pt-BR"/>
+        </w:rPr>
+        <w:t>Agenda de reuniões</w:t>
+      </w:r>
+      <w:r>
+        <w:rPr>
+          <w:rFonts w:ascii="Calibri" w:eastAsia="Times New Roman" w:hAnsi="Calibri" w:cs="Calibri"/>
+          <w:sz w:val="22"/>
+          <w:szCs w:val="22"/>
+          <w:lang w:eastAsia="pt-BR"/>
+        </w:rPr>
+        <w:t>: Remoto às Sextas-Feiras</w:t>
+      </w:r>
+    </w:p>
+    <w:p>
+      <w:pPr>
+        <w:ind w:left="708"/>
+        <w:textAlignment w:val="baseline"/>
+        <w:rPr>
+          <w:rFonts w:ascii="Segoe UI" w:eastAsia="Times New Roman" w:hAnsi="Segoe UI" w:cs="Segoe UI"/>
+          <w:sz w:val="18"/>
+          <w:szCs w:val="18"/>
+          <w:lang w:eastAsia="pt-BR"/>
+        </w:rPr>
+      </w:pPr>
+      <w:r>
+        <w:rPr>
+          <w:rFonts w:ascii="Calibri" w:eastAsia="Times New Roman" w:hAnsi="Calibri" w:cs="Calibri"/>
+          <w:sz w:val="22"/>
+          <w:szCs w:val="22"/>
+          <w:lang w:eastAsia="pt-BR"/>
+        </w:rPr>
+        <w:t>Horário</w:t>
+      </w:r>
+      <w:r>
+        <w:rPr>
+          <w:rFonts w:ascii="Calibri" w:eastAsia="Times New Roman" w:hAnsi="Calibri" w:cs="Calibri"/>
+          <w:sz w:val="22"/>
+          <w:szCs w:val="22"/>
+          <w:lang w:eastAsia="pt-BR"/>
+        </w:rPr>
+        <w:t>: Geralmente às 15:30</w:t>
+      </w:r>
+    </w:p>
+    <w:p>
+      <w:pPr>
+        <w:ind w:left="708"/>
+        <w:textAlignment w:val="baseline"/>
+        <w:rPr>
+          <w:rFonts w:ascii="Segoe UI" w:eastAsia="Times New Roman" w:hAnsi="Segoe UI" w:cs="Segoe UI"/>
+          <w:sz w:val="18"/>
+          <w:szCs w:val="18"/>
+          <w:lang w:eastAsia="pt-BR"/>
+        </w:rPr>
+      </w:pPr>
+      <w:r>
+        <w:rPr>
+          <w:rFonts w:ascii="Calibri" w:eastAsia="Times New Roman" w:hAnsi="Calibri" w:cs="Calibri"/>
+          <w:sz w:val="22"/>
+          <w:szCs w:val="22"/>
+          <w:lang w:eastAsia="pt-BR"/>
+        </w:rPr>
+        <w:t>Recursos</w:t>
+      </w:r>
+      <w:r>
+        <w:rPr>
+          <w:rFonts w:ascii="Calibri" w:eastAsia="Times New Roman" w:hAnsi="Calibri" w:cs="Calibri"/>
+          <w:sz w:val="22"/>
+          <w:szCs w:val="22"/>
+          <w:lang w:eastAsia="pt-BR"/>
+        </w:rPr>
+        <w:t xml:space="preserve">: </w:t>
       </w:r>
       <w:proofErr w:type="spellStart"/>
       <w:r>
         <w:rPr>
           <w:rFonts w:ascii="Calibri" w:eastAsia="Times New Roman" w:hAnsi="Calibri" w:cs="Calibri"/>
-          <w:i/>
-          <w:iCs/>
-          <w:sz w:val="22"/>
-          <w:szCs w:val="22"/>
-          <w:lang w:eastAsia="pt-BR"/>
-        </w:rPr>
-        <w:t>scrum</w:t>
+          <w:sz w:val="22"/>
+          <w:szCs w:val="22"/>
+          <w:lang w:eastAsia="pt-BR"/>
+        </w:rPr>
+        <w:t>Discord</w:t>
       </w:r>
       <w:proofErr w:type="spellEnd"/>
       <w:r>
         <w:rPr>
           <w:rFonts w:ascii="Calibri" w:eastAsia="Times New Roman" w:hAnsi="Calibri" w:cs="Calibri"/>
-          <w:i/>
-          <w:iCs/>
-          <w:sz w:val="22"/>
-          <w:szCs w:val="22"/>
-          <w:lang w:eastAsia="pt-BR"/>
-        </w:rPr>
-        <w:t> mas</w:t>
+          <w:sz w:val="22"/>
+          <w:szCs w:val="22"/>
+          <w:lang w:eastAsia="pt-BR"/>
+        </w:rPr>
+        <w:t xml:space="preserve">, WhatsApp e </w:t>
       </w:r>
       <w:proofErr w:type="spellStart"/>
       <w:r>
         <w:rPr>
           <w:rFonts w:ascii="Calibri" w:eastAsia="Times New Roman" w:hAnsi="Calibri" w:cs="Calibri"/>
-          <w:i/>
-          <w:iCs/>
-          <w:sz w:val="22"/>
-          <w:szCs w:val="22"/>
-          <w:lang w:eastAsia="pt-BR"/>
-        </w:rPr>
-        <w:t>ter</w:t>
-      </w:r>
+          <w:sz w:val="22"/>
+          <w:szCs w:val="22"/>
+          <w:lang w:eastAsia="pt-BR"/>
+        </w:rPr>
+        <w:t>Github</w:t>
+      </w:r>
+      <w:proofErr w:type="spellEnd"/>
+    </w:p>
+    <w:p>
+      <w:pPr>
+        <w:ind w:left="708"/>
+        <w:textAlignment w:val="baseline"/>
+        <w:rPr>
+          <w:rFonts w:ascii="Segoe UI" w:eastAsia="Times New Roman" w:hAnsi="Segoe UI" w:cs="Segoe UI"/>
+          <w:sz w:val="18"/>
+          <w:szCs w:val="18"/>
+          <w:lang w:eastAsia="pt-BR"/>
+        </w:rPr>
+      </w:pPr>
+      <w:r>
+        <w:rPr>
+          <w:rFonts w:ascii="Calibri" w:eastAsia="Times New Roman" w:hAnsi="Calibri" w:cs="Calibri"/>
+          <w:sz w:val="22"/>
+          <w:szCs w:val="22"/>
+          <w:lang w:eastAsia="pt-BR"/>
+        </w:rPr>
+        <w:t>Frequência</w:t>
+      </w:r>
+      <w:r>
+        <w:rPr>
+          <w:rFonts w:ascii="Calibri" w:eastAsia="Times New Roman" w:hAnsi="Calibri" w:cs="Calibri"/>
+          <w:sz w:val="22"/>
+          <w:szCs w:val="22"/>
+          <w:lang w:eastAsia="pt-BR"/>
+        </w:rPr>
+        <w:t xml:space="preserve">: 75% de </w:t>
+      </w:r>
+      <w:proofErr w:type="spellStart"/>
+      <w:r>
+        <w:rPr>
+          <w:rFonts w:ascii="Calibri" w:eastAsia="Times New Roman" w:hAnsi="Calibri" w:cs="Calibri"/>
+          <w:sz w:val="22"/>
+          <w:szCs w:val="22"/>
+          <w:lang w:eastAsia="pt-BR"/>
+        </w:rPr>
+        <w:t>presência</w:t>
+      </w:r>
+      <w:proofErr w:type="spellEnd"/>
+      <w:r>
+        <w:rPr>
+          <w:rFonts w:ascii="Calibri" w:eastAsia="Times New Roman" w:hAnsi="Calibri" w:cs="Calibri"/>
+          <w:sz w:val="22"/>
+          <w:szCs w:val="22"/>
+          <w:lang w:eastAsia="pt-BR"/>
+        </w:rPr>
+        <w:t xml:space="preserve"> dos membros</w:t>
+      </w:r>
+    </w:p>
+    <w:p>
+      <w:pPr>
+        <w:textAlignment w:val="baseline"/>
+        <w:rPr>
+          <w:rFonts w:ascii="Segoe UI" w:eastAsia="Times New Roman" w:hAnsi="Segoe UI" w:cs="Segoe UI"/>
+          <w:sz w:val="18"/>
+          <w:szCs w:val="18"/>
+          <w:lang w:eastAsia="pt-BR"/>
+        </w:rPr>
+      </w:pPr>
       <w:r>
         <w:rPr>
           <w:rFonts w:ascii="Calibri" w:eastAsia="Times New Roman" w:hAnsi="Calibri" w:cs="Calibri"/>
@@ -575,10 +745,181 @@
         </w:rPr>
         <w:t> </w:t>
       </w:r>
+    </w:p>
+    <w:p>
+      <w:pPr>
+        <w:pStyle w:val="Heading2"/>
+        <w:rPr>
+          <w:rFonts w:ascii="Segoe UI" w:eastAsia="Times New Roman" w:hAnsi="Segoe UI" w:cs="Segoe UI"/>
+          <w:sz w:val="18"/>
+          <w:szCs w:val="18"/>
+          <w:lang w:eastAsia="pt-BR"/>
+        </w:rPr>
+      </w:pPr>
+      <w:r>
+        <w:rPr>
+          <w:rFonts w:eastAsia="Times New Roman"/>
+          <w:lang w:eastAsia="pt-BR"/>
+        </w:rPr>
+        <w:t>Acordos de trabalho </w:t>
+      </w:r>
+    </w:p>
+    <w:p>
+      <w:pPr>
+        <w:ind w:left="708"/>
+        <w:textAlignment w:val="baseline"/>
+        <w:rPr>
+          <w:rFonts w:ascii="Segoe UI" w:eastAsia="Times New Roman" w:hAnsi="Segoe UI" w:cs="Segoe UI"/>
+          <w:sz w:val="18"/>
+          <w:szCs w:val="18"/>
+          <w:lang w:eastAsia="pt-BR"/>
+        </w:rPr>
+      </w:pPr>
+      <w:r>
+        <w:rPr>
+          <w:rFonts w:ascii="Calibri" w:eastAsia="Times New Roman" w:hAnsi="Calibri" w:cs="Calibri"/>
+          <w:sz w:val="22"/>
+          <w:szCs w:val="22"/>
+          <w:lang w:eastAsia="pt-BR"/>
+        </w:rPr>
+        <w:t>Tolerância a atrasos e faltas</w:t>
+      </w:r>
+      <w:r>
+        <w:rPr>
+          <w:rFonts w:ascii="Calibri" w:eastAsia="Times New Roman" w:hAnsi="Calibri" w:cs="Calibri"/>
+          <w:sz w:val="22"/>
+          <w:szCs w:val="22"/>
+          <w:lang w:eastAsia="pt-BR"/>
+        </w:rPr>
+        <w:t xml:space="preserve">: </w:t>
+      </w:r>
+      <w:r>
+        <w:rPr>
+          <w:rFonts w:ascii="Calibri" w:eastAsia="Times New Roman" w:hAnsi="Calibri" w:cs="Calibri"/>
+          <w:sz w:val="22"/>
+          <w:szCs w:val="22"/>
+          <w:lang w:eastAsia="pt-BR"/>
+        </w:rPr>
+        <w:t>3 Faltas e recebe restrições</w:t>
+      </w:r>
+    </w:p>
+    <w:p>
+      <w:pPr>
+        <w:ind w:left="708"/>
+        <w:textAlignment w:val="baseline"/>
+        <w:rPr>
+          <w:rFonts w:ascii="Segoe UI" w:eastAsia="Times New Roman" w:hAnsi="Segoe UI" w:cs="Segoe UI"/>
+          <w:sz w:val="18"/>
+          <w:szCs w:val="18"/>
+          <w:lang w:eastAsia="pt-BR"/>
+        </w:rPr>
+      </w:pPr>
+      <w:r>
+        <w:rPr>
+          <w:rFonts w:ascii="Calibri" w:eastAsia="Times New Roman" w:hAnsi="Calibri" w:cs="Calibri"/>
+          <w:sz w:val="22"/>
+          <w:szCs w:val="22"/>
+          <w:lang w:eastAsia="pt-BR"/>
+        </w:rPr>
+        <w:t>Limites relacionados a entrega</w:t>
+      </w:r>
+      <w:r>
+        <w:rPr>
+          <w:rFonts w:ascii="Calibri" w:eastAsia="Times New Roman" w:hAnsi="Calibri" w:cs="Calibri"/>
+          <w:sz w:val="22"/>
+          <w:szCs w:val="22"/>
+          <w:lang w:eastAsia="pt-BR"/>
+        </w:rPr>
+        <w:t>: 12 dias</w:t>
+      </w:r>
+    </w:p>
+    <w:p>
+      <w:pPr>
+        <w:ind w:left="708"/>
+        <w:textAlignment w:val="baseline"/>
+        <w:rPr>
+          <w:rFonts w:ascii="Segoe UI" w:eastAsia="Times New Roman" w:hAnsi="Segoe UI" w:cs="Segoe UI"/>
+          <w:sz w:val="18"/>
+          <w:szCs w:val="18"/>
+          <w:lang w:eastAsia="pt-BR"/>
+        </w:rPr>
+      </w:pPr>
+      <w:r>
+        <w:rPr>
+          <w:rFonts w:ascii="Calibri" w:eastAsia="Times New Roman" w:hAnsi="Calibri" w:cs="Calibri"/>
+          <w:sz w:val="22"/>
+          <w:szCs w:val="22"/>
+          <w:lang w:eastAsia="pt-BR"/>
+        </w:rPr>
+        <w:t>Pares de revisão</w:t>
+      </w:r>
+      <w:r>
+        <w:rPr>
+          <w:rFonts w:ascii="Calibri" w:eastAsia="Times New Roman" w:hAnsi="Calibri" w:cs="Calibri"/>
+          <w:sz w:val="22"/>
+          <w:szCs w:val="22"/>
+          <w:lang w:eastAsia="pt-BR"/>
+        </w:rPr>
+        <w:t>: Todos os membros revisam suas partes</w:t>
+      </w:r>
+    </w:p>
+    <w:p>
+      <w:pPr>
+        <w:textAlignment w:val="baseline"/>
+        <w:rPr>
+          <w:rFonts w:ascii="Segoe UI" w:eastAsia="Times New Roman" w:hAnsi="Segoe UI" w:cs="Segoe UI"/>
+          <w:sz w:val="18"/>
+          <w:szCs w:val="18"/>
+          <w:lang w:eastAsia="pt-BR"/>
+        </w:rPr>
+      </w:pPr>
+      <w:r>
+        <w:rPr>
+          <w:rFonts w:ascii="Calibri" w:eastAsia="Times New Roman" w:hAnsi="Calibri" w:cs="Calibri"/>
+          <w:sz w:val="22"/>
+          <w:szCs w:val="22"/>
+          <w:lang w:eastAsia="pt-BR"/>
+        </w:rPr>
+        <w:t> </w:t>
+      </w:r>
+    </w:p>
+    <w:p>
+      <w:pPr>
+        <w:pStyle w:val="Heading2"/>
+        <w:rPr>
+          <w:rFonts w:ascii="Segoe UI" w:eastAsia="Times New Roman" w:hAnsi="Segoe UI" w:cs="Segoe UI"/>
+          <w:sz w:val="18"/>
+          <w:szCs w:val="18"/>
+          <w:lang w:eastAsia="pt-BR"/>
+        </w:rPr>
+      </w:pPr>
+      <w:r>
+        <w:rPr>
+          <w:rFonts w:eastAsia="Times New Roman"/>
+          <w:lang w:eastAsia="pt-BR"/>
+        </w:rPr>
+        <w:t>Definições para o </w:t>
+      </w:r>
+      <w:proofErr w:type="spellStart"/>
+      <w:r>
+        <w:rPr>
+          <w:rFonts w:eastAsia="Times New Roman"/>
+          <w:lang w:eastAsia="pt-BR"/>
+        </w:rPr>
+        <w:t>kanban</w:t>
+      </w:r>
       <w:proofErr w:type="spellEnd"/>
-    </w:p>
-    <w:p>
-      <w:pPr>
+      <w:r>
+        <w:rPr>
+          <w:rFonts w:eastAsia="Times New Roman"/>
+          <w:lang w:eastAsia="pt-BR"/>
+        </w:rPr>
+        <w:t> </w:t>
+      </w:r>
+    </w:p>
+    <w:p>
+      <w:pPr>
+        <w:ind w:left="708"/>
         <w:textAlignment w:val="baseline"/>
         <w:rPr>
           <w:rFonts w:ascii="Segoe UI" w:eastAsia="Times New Roman" w:hAnsi="Segoe UI" w:cs="Segoe UI"/>
@@ -594,10 +935,369 @@
           <w:szCs w:val="22"/>
           <w:lang w:eastAsia="pt-BR"/>
         </w:rPr>
+        <w:t>Fases</w:t>
+      </w:r>
+      <w:r>
+        <w:rPr>
+          <w:rFonts w:ascii="Calibri" w:eastAsia="Times New Roman" w:hAnsi="Calibri" w:cs="Calibri"/>
+          <w:sz w:val="22"/>
+          <w:szCs w:val="22"/>
+          <w:lang w:eastAsia="pt-BR"/>
+        </w:rPr>
+        <w:t>: ideias, modelagem, implementação, finalizado</w:t>
+      </w:r>
+    </w:p>
+    <w:p>
+      <w:pPr>
+        <w:ind w:left="708"/>
+        <w:textAlignment w:val="baseline"/>
+        <w:rPr>
+          <w:rFonts w:ascii="Segoe UI" w:eastAsia="Times New Roman" w:hAnsi="Segoe UI" w:cs="Segoe UI"/>
+          <w:sz w:val="18"/>
+          <w:szCs w:val="18"/>
+          <w:lang w:eastAsia="pt-BR"/>
+        </w:rPr>
+      </w:pPr>
+      <w:r>
+        <w:rPr>
+          <w:rFonts w:ascii="Calibri" w:eastAsia="Times New Roman" w:hAnsi="Calibri" w:cs="Calibri"/>
+          <w:sz w:val="22"/>
+          <w:szCs w:val="22"/>
+          <w:lang w:eastAsia="pt-BR"/>
+        </w:rPr>
+        <w:t>Duração da sprint</w:t>
+      </w:r>
+      <w:r>
+        <w:rPr>
+          <w:rFonts w:ascii="Calibri" w:eastAsia="Times New Roman" w:hAnsi="Calibri" w:cs="Calibri"/>
+          <w:sz w:val="22"/>
+          <w:szCs w:val="22"/>
+          <w:lang w:eastAsia="pt-BR"/>
+        </w:rPr>
+        <w:t>: 12 dias</w:t>
+      </w:r>
+    </w:p>
+    <w:p>
+      <w:pPr>
+        <w:ind w:left="708"/>
+        <w:textAlignment w:val="baseline"/>
+        <w:rPr>
+          <w:rFonts w:ascii="Segoe UI" w:eastAsia="Times New Roman" w:hAnsi="Segoe UI" w:cs="Segoe UI"/>
+          <w:sz w:val="18"/>
+          <w:szCs w:val="18"/>
+          <w:lang w:eastAsia="pt-BR"/>
+        </w:rPr>
+      </w:pPr>
+      <w:r>
+        <w:rPr>
+          <w:rFonts w:ascii="Calibri" w:eastAsia="Times New Roman" w:hAnsi="Calibri" w:cs="Calibri"/>
+          <w:sz w:val="22"/>
+          <w:szCs w:val="22"/>
+          <w:lang w:eastAsia="pt-BR"/>
+        </w:rPr>
+        <w:t>Regra de atribuição de responsável</w:t>
+      </w:r>
+      <w:r>
+        <w:rPr>
+          <w:rFonts w:ascii="Calibri" w:eastAsia="Times New Roman" w:hAnsi="Calibri" w:cs="Calibri"/>
+          <w:sz w:val="22"/>
+          <w:szCs w:val="22"/>
+          <w:lang w:eastAsia="pt-BR"/>
+        </w:rPr>
+        <w:t>: As tarefas são divididas entre os membros de maneira homogênea.</w:t>
+      </w:r>
+    </w:p>
+    <w:p>
+      <w:pPr>
+        <w:ind w:left="708"/>
+        <w:textAlignment w:val="baseline"/>
+        <w:rPr>
+          <w:rFonts w:ascii="Segoe UI" w:eastAsia="Times New Roman" w:hAnsi="Segoe UI" w:cs="Segoe UI"/>
+          <w:sz w:val="18"/>
+          <w:szCs w:val="18"/>
+          <w:lang w:eastAsia="pt-BR"/>
+        </w:rPr>
+      </w:pPr>
+      <w:r>
+        <w:rPr>
+          <w:rFonts w:ascii="Calibri" w:eastAsia="Times New Roman" w:hAnsi="Calibri" w:cs="Calibri"/>
+          <w:sz w:val="22"/>
+          <w:szCs w:val="22"/>
+          <w:lang w:eastAsia="pt-BR"/>
+        </w:rPr>
+        <w:t>Ferramenta do </w:t>
+      </w:r>
+      <w:proofErr w:type="spellStart"/>
+      <w:r>
+        <w:rPr>
+          <w:rFonts w:ascii="Calibri" w:eastAsia="Times New Roman" w:hAnsi="Calibri" w:cs="Calibri"/>
+          <w:sz w:val="22"/>
+          <w:szCs w:val="22"/>
+          <w:lang w:eastAsia="pt-BR"/>
+        </w:rPr>
+        <w:t>kanban</w:t>
+      </w:r>
+      <w:proofErr w:type="spellEnd"/>
+      <w:r>
+        <w:rPr>
+          <w:rFonts w:ascii="Calibri" w:eastAsia="Times New Roman" w:hAnsi="Calibri" w:cs="Calibri"/>
+          <w:sz w:val="22"/>
+          <w:szCs w:val="22"/>
+          <w:lang w:eastAsia="pt-BR"/>
+        </w:rPr>
+        <w:t xml:space="preserve">: </w:t>
+      </w:r>
+      <w:proofErr w:type="spellStart"/>
+      <w:r>
+        <w:rPr>
+          <w:rFonts w:ascii="Calibri" w:eastAsia="Times New Roman" w:hAnsi="Calibri" w:cs="Calibri"/>
+          <w:sz w:val="22"/>
+          <w:szCs w:val="22"/>
+          <w:lang w:eastAsia="pt-BR"/>
+        </w:rPr>
+        <w:t>Discord</w:t>
+      </w:r>
+      <w:proofErr w:type="spellEnd"/>
+    </w:p>
+    <w:p>
+      <w:pPr>
+        <w:textAlignment w:val="baseline"/>
+        <w:rPr>
+          <w:rFonts w:ascii="Segoe UI" w:eastAsia="Times New Roman" w:hAnsi="Segoe UI" w:cs="Segoe UI"/>
+          <w:sz w:val="18"/>
+          <w:szCs w:val="18"/>
+          <w:lang w:eastAsia="pt-BR"/>
+        </w:rPr>
+      </w:pPr>
+      <w:r>
+        <w:rPr>
+          <w:rFonts w:ascii="Calibri" w:eastAsia="Times New Roman" w:hAnsi="Calibri" w:cs="Calibri"/>
+          <w:sz w:val="22"/>
+          <w:szCs w:val="22"/>
+          <w:lang w:eastAsia="pt-BR"/>
+        </w:rPr>
         <w:t> </w:t>
       </w:r>
     </w:p>
-    <w:p/>
+    <w:p>
+      <w:pPr>
+        <w:pStyle w:val="Heading2"/>
+        <w:rPr>
+          <w:rFonts w:ascii="Segoe UI" w:eastAsia="Times New Roman" w:hAnsi="Segoe UI" w:cs="Segoe UI"/>
+          <w:sz w:val="18"/>
+          <w:szCs w:val="18"/>
+          <w:lang w:eastAsia="pt-BR"/>
+        </w:rPr>
+      </w:pPr>
+      <w:r>
+        <w:rPr>
+          <w:rFonts w:eastAsia="Times New Roman"/>
+          <w:lang w:eastAsia="pt-BR"/>
+        </w:rPr>
+        <w:t>Configurações </w:t>
+      </w:r>
+    </w:p>
+    <w:p>
+      <w:pPr>
+        <w:ind w:left="708"/>
+        <w:textAlignment w:val="baseline"/>
+        <w:rPr>
+          <w:rFonts w:ascii="Segoe UI" w:eastAsia="Times New Roman" w:hAnsi="Segoe UI" w:cs="Segoe UI"/>
+          <w:sz w:val="18"/>
+          <w:szCs w:val="18"/>
+          <w:lang w:eastAsia="pt-BR"/>
+        </w:rPr>
+      </w:pPr>
+      <w:r>
+        <w:rPr>
+          <w:rFonts w:ascii="Calibri" w:eastAsia="Times New Roman" w:hAnsi="Calibri" w:cs="Calibri"/>
+          <w:sz w:val="22"/>
+          <w:szCs w:val="22"/>
+          <w:lang w:eastAsia="pt-BR"/>
+        </w:rPr>
+        <w:t>Repositório de artefatos</w:t>
+      </w:r>
+      <w:r>
+        <w:rPr>
+          <w:rFonts w:ascii="Calibri" w:eastAsia="Times New Roman" w:hAnsi="Calibri" w:cs="Calibri"/>
+          <w:sz w:val="22"/>
+          <w:szCs w:val="22"/>
+          <w:lang w:eastAsia="pt-BR"/>
+        </w:rPr>
+        <w:t xml:space="preserve">: </w:t>
+      </w:r>
+      <w:proofErr w:type="spellStart"/>
+      <w:r>
+        <w:rPr>
+          <w:rFonts w:ascii="Calibri" w:eastAsia="Times New Roman" w:hAnsi="Calibri" w:cs="Calibri"/>
+          <w:sz w:val="22"/>
+          <w:szCs w:val="22"/>
+          <w:lang w:eastAsia="pt-BR"/>
+        </w:rPr>
+        <w:t>Github</w:t>
+      </w:r>
+      <w:proofErr w:type="spellEnd"/>
+    </w:p>
+    <w:p>
+      <w:pPr>
+        <w:ind w:left="708"/>
+        <w:textAlignment w:val="baseline"/>
+        <w:rPr>
+          <w:rFonts w:ascii="Segoe UI" w:eastAsia="Times New Roman" w:hAnsi="Segoe UI" w:cs="Segoe UI"/>
+          <w:sz w:val="18"/>
+          <w:szCs w:val="18"/>
+          <w:lang w:eastAsia="pt-BR"/>
+        </w:rPr>
+      </w:pPr>
+      <w:r>
+        <w:rPr>
+          <w:rFonts w:ascii="Calibri" w:eastAsia="Times New Roman" w:hAnsi="Calibri" w:cs="Calibri"/>
+          <w:sz w:val="22"/>
+          <w:szCs w:val="22"/>
+          <w:lang w:eastAsia="pt-BR"/>
+        </w:rPr>
+        <w:t>Ferramentas</w:t>
+      </w:r>
+      <w:r>
+        <w:rPr>
+          <w:rFonts w:ascii="Calibri" w:eastAsia="Times New Roman" w:hAnsi="Calibri" w:cs="Calibri"/>
+          <w:sz w:val="22"/>
+          <w:szCs w:val="22"/>
+          <w:lang w:eastAsia="pt-BR"/>
+        </w:rPr>
+        <w:t xml:space="preserve">: </w:t>
+      </w:r>
+      <w:proofErr w:type="spellStart"/>
+      <w:r>
+        <w:rPr>
+          <w:rFonts w:ascii="Calibri" w:eastAsia="Times New Roman" w:hAnsi="Calibri" w:cs="Calibri"/>
+          <w:sz w:val="22"/>
+          <w:szCs w:val="22"/>
+          <w:lang w:eastAsia="pt-BR"/>
+        </w:rPr>
+        <w:t>Github</w:t>
+      </w:r>
+      <w:proofErr w:type="spellEnd"/>
+      <w:r>
+        <w:rPr>
+          <w:rFonts w:ascii="Calibri" w:eastAsia="Times New Roman" w:hAnsi="Calibri" w:cs="Calibri"/>
+          <w:sz w:val="22"/>
+          <w:szCs w:val="22"/>
+          <w:lang w:eastAsia="pt-BR"/>
+        </w:rPr>
+        <w:t xml:space="preserve">, WhatsApp, </w:t>
+      </w:r>
+      <w:proofErr w:type="spellStart"/>
+      <w:r>
+        <w:rPr>
+          <w:rFonts w:ascii="Calibri" w:eastAsia="Times New Roman" w:hAnsi="Calibri" w:cs="Calibri"/>
+          <w:sz w:val="22"/>
+          <w:szCs w:val="22"/>
+          <w:lang w:eastAsia="pt-BR"/>
+        </w:rPr>
+        <w:t>Discord</w:t>
+      </w:r>
+      <w:proofErr w:type="spellEnd"/>
+    </w:p>
+    <w:p>
+      <w:pPr>
+        <w:ind w:left="708"/>
+        <w:textAlignment w:val="baseline"/>
+        <w:rPr>
+          <w:rFonts w:ascii="Segoe UI" w:eastAsia="Times New Roman" w:hAnsi="Segoe UI" w:cs="Segoe UI"/>
+          <w:sz w:val="18"/>
+          <w:szCs w:val="18"/>
+          <w:lang w:eastAsia="pt-BR"/>
+        </w:rPr>
+      </w:pPr>
+      <w:r>
+        <w:rPr>
+          <w:rFonts w:ascii="Calibri" w:eastAsia="Times New Roman" w:hAnsi="Calibri" w:cs="Calibri"/>
+          <w:sz w:val="22"/>
+          <w:szCs w:val="22"/>
+          <w:lang w:eastAsia="pt-BR"/>
+        </w:rPr>
+        <w:t>Ambiente de desenvolvimento</w:t>
+      </w:r>
+      <w:r>
+        <w:rPr>
+          <w:rFonts w:ascii="Calibri" w:eastAsia="Times New Roman" w:hAnsi="Calibri" w:cs="Calibri"/>
+          <w:sz w:val="22"/>
+          <w:szCs w:val="22"/>
+          <w:lang w:eastAsia="pt-BR"/>
+        </w:rPr>
+        <w:t xml:space="preserve">: </w:t>
+      </w:r>
+      <w:proofErr w:type="spellStart"/>
+      <w:r>
+        <w:rPr>
+          <w:rFonts w:ascii="Calibri" w:eastAsia="Times New Roman" w:hAnsi="Calibri" w:cs="Calibri"/>
+          <w:sz w:val="22"/>
+          <w:szCs w:val="22"/>
+          <w:lang w:eastAsia="pt-BR"/>
+        </w:rPr>
+        <w:t>VSCode</w:t>
+      </w:r>
+      <w:proofErr w:type="spellEnd"/>
+      <w:r>
+        <w:br w:type="page"/>
+      </w:r>
+    </w:p>
+    <w:p>
+      <w:pPr>
+        <w:rPr>
+          <w:lang w:val="en-US"/>
+        </w:rPr>
+      </w:pPr>
+      <w:r>
+        <w:rPr>
+          <w:noProof/>
+          <w:lang w:val="en-US"/>
+        </w:rPr>
+        <w:lastRenderedPageBreak/>
+        <w:drawing>
+          <wp:inline distT="0" distB="0" distL="0" distR="0" wp14:anchorId="1858BF60" wp14:editId="689496E9">
+            <wp:extent cx="5396230" cy="3035300"/>
+            <wp:effectExtent l="0" t="0" r="1270" b="0"/>
+            <wp:docPr id="1" name="Imagem 1" descr="Tela de vídeo game&#10;&#10;Descrição gerada automaticamente"/>
+            <wp:cNvGraphicFramePr>
+              <a:graphicFrameLocks xmlns:a="http://schemas.openxmlformats.org/drawingml/2006/main" noChangeAspect="1"/>
+            </wp:cNvGraphicFramePr>
+            <a:graphic xmlns:a="http://schemas.openxmlformats.org/drawingml/2006/main">
+              <a:graphicData uri="http://schemas.openxmlformats.org/drawingml/2006/picture">
+                <pic:pic xmlns:pic="http://schemas.openxmlformats.org/drawingml/2006/picture">
+                  <pic:nvPicPr>
+                    <pic:cNvPr id="1" name="Imagem 1" descr="Tela de vídeo game&#10;&#10;Descrição gerada automaticamente"/>
+                    <pic:cNvPicPr/>
+                  </pic:nvPicPr>
+                  <pic:blipFill>
+                    <a:blip r:embed="rId4">
+                      <a:extLst>
+                        <a:ext uri="{28A0092B-C50C-407E-A947-70E740481C1C}">
+                          <a14:useLocalDpi xmlns:a14="http://schemas.microsoft.com/office/drawing/2010/main" val="0"/>
+                        </a:ext>
+                      </a:extLst>
+                    </a:blip>
+                    <a:stretch>
+                      <a:fillRect/>
+                    </a:stretch>
+                  </pic:blipFill>
+                  <pic:spPr>
+                    <a:xfrm>
+                      <a:off x="0" y="0"/>
+                      <a:ext cx="5396230" cy="3035300"/>
+                    </a:xfrm>
+                    <a:prstGeom prst="rect">
+                      <a:avLst/>
+                    </a:prstGeom>
+                  </pic:spPr>
+                </pic:pic>
+              </a:graphicData>
+            </a:graphic>
+          </wp:inline>
+        </w:drawing>
+      </w:r>
+    </w:p>
     <w:sectPr>
       <w:pgSz w:w="11900" w:h="16840"/>
       <w:pgMar w:top="1417" w:right="1701" w:bottom="1417" w:left="1701" w:header="708" w:footer="708" w:gutter="0"/>

</xml_diff>